<commit_message>
Documents update, gitignore update
</commit_message>
<xml_diff>
--- a/documents/notes.docx
+++ b/documents/notes.docx
@@ -11,6 +11,341 @@
           <w:rFonts w:hint="eastAsia"/>
         </w:rPr>
         <w:t>EDS</w:t>
+      </w:r>
+    </w:p>
+    <w:p>
+      <w:pPr>
+        <w:pStyle w:val="2"/>
+      </w:pPr>
+      <w:r>
+        <w:rPr>
+          <w:rFonts w:hint="eastAsia"/>
+        </w:rPr>
+        <w:t>IDE:</w:t>
+      </w:r>
+      <w:r>
+        <w:rPr>
+          <w:rFonts w:hint="eastAsia"/>
+        </w:rPr>
+        <w:t xml:space="preserve"> type </w:t>
+      </w:r>
+      <w:r>
+        <w:rPr>
+          <w:rFonts w:hint="eastAsia"/>
+          <w:highlight w:val="yellow"/>
+        </w:rPr>
+        <w:t>eclipse &amp;</w:t>
+      </w:r>
+      <w:r>
+        <w:rPr>
+          <w:rFonts w:hint="eastAsia"/>
+        </w:rPr>
+        <w:t xml:space="preserve"> in the console for GUI</w:t>
+      </w:r>
+    </w:p>
+    <w:p>
+      <w:pPr>
+        <w:pStyle w:val="a3"/>
+        <w:numPr>
+          <w:ilvl w:val="0"/>
+          <w:numId w:val="5"/>
+        </w:numPr>
+        <w:ind w:leftChars="0"/>
+        <w:rPr>
+          <w:rFonts w:hint="eastAsia"/>
+        </w:rPr>
+      </w:pPr>
+      <w:r>
+        <w:t>I</w:t>
+      </w:r>
+      <w:r>
+        <w:rPr>
+          <w:rFonts w:hint="eastAsia"/>
+        </w:rPr>
+        <w:t xml:space="preserve">mport </w:t>
+      </w:r>
+      <w:r>
+        <w:t>existing example project</w:t>
+      </w:r>
+      <w:r>
+        <w:br/>
+      </w:r>
+      <w:r>
+        <w:rPr>
+          <w:noProof/>
+        </w:rPr>
+        <w:t xml:space="preserve"> </w:t>
+      </w:r>
+      <w:r>
+        <w:rPr>
+          <w:noProof/>
+        </w:rPr>
+        <mc:AlternateContent>
+          <mc:Choice Requires="wpg">
+            <w:drawing>
+              <wp:inline distT="0" distB="0" distL="0" distR="0" wp14:anchorId="407BD0FC" wp14:editId="690D219F">
+                <wp:extent cx="4066766" cy="5087780"/>
+                <wp:effectExtent l="0" t="0" r="0" b="0"/>
+                <wp:docPr id="14" name="群組 14"/>
+                <wp:cNvGraphicFramePr/>
+                <a:graphic xmlns:a="http://schemas.openxmlformats.org/drawingml/2006/main">
+                  <a:graphicData uri="http://schemas.microsoft.com/office/word/2010/wordprocessingGroup">
+                    <wpg:wgp>
+                      <wpg:cNvGrpSpPr/>
+                      <wpg:grpSpPr>
+                        <a:xfrm>
+                          <a:off x="0" y="0"/>
+                          <a:ext cx="4066766" cy="5087780"/>
+                          <a:chOff x="0" y="0"/>
+                          <a:chExt cx="4066766" cy="5087780"/>
+                        </a:xfrm>
+                      </wpg:grpSpPr>
+                      <wpg:grpSp>
+                        <wpg:cNvPr id="13" name="群組 13"/>
+                        <wpg:cNvGrpSpPr/>
+                        <wpg:grpSpPr>
+                          <a:xfrm>
+                            <a:off x="0" y="0"/>
+                            <a:ext cx="4066766" cy="2230120"/>
+                            <a:chOff x="0" y="0"/>
+                            <a:chExt cx="4066766" cy="2230120"/>
+                          </a:xfrm>
+                        </wpg:grpSpPr>
+                        <pic:pic xmlns:pic="http://schemas.openxmlformats.org/drawingml/2006/picture">
+                          <pic:nvPicPr>
+                            <pic:cNvPr id="10" name="圖片 10"/>
+                            <pic:cNvPicPr>
+                              <a:picLocks noChangeAspect="1"/>
+                            </pic:cNvPicPr>
+                          </pic:nvPicPr>
+                          <pic:blipFill>
+                            <a:blip r:embed="rId5" cstate="print">
+                              <a:extLst>
+                                <a:ext uri="{28A0092B-C50C-407E-A947-70E740481C1C}">
+                                  <a14:useLocalDpi xmlns:a14="http://schemas.microsoft.com/office/drawing/2010/main" val="0"/>
+                                </a:ext>
+                              </a:extLst>
+                            </a:blip>
+                            <a:stretch>
+                              <a:fillRect/>
+                            </a:stretch>
+                          </pic:blipFill>
+                          <pic:spPr>
+                            <a:xfrm>
+                              <a:off x="1952216" y="0"/>
+                              <a:ext cx="2114550" cy="2230120"/>
+                            </a:xfrm>
+                            <a:prstGeom prst="rect">
+                              <a:avLst/>
+                            </a:prstGeom>
+                          </pic:spPr>
+                        </pic:pic>
+                        <pic:pic xmlns:pic="http://schemas.openxmlformats.org/drawingml/2006/picture">
+                          <pic:nvPicPr>
+                            <pic:cNvPr id="8" name="圖片 8"/>
+                            <pic:cNvPicPr>
+                              <a:picLocks noChangeAspect="1"/>
+                            </pic:cNvPicPr>
+                          </pic:nvPicPr>
+                          <pic:blipFill>
+                            <a:blip r:embed="rId6" cstate="print">
+                              <a:extLst>
+                                <a:ext uri="{28A0092B-C50C-407E-A947-70E740481C1C}">
+                                  <a14:useLocalDpi xmlns:a14="http://schemas.microsoft.com/office/drawing/2010/main" val="0"/>
+                                </a:ext>
+                              </a:extLst>
+                            </a:blip>
+                            <a:stretch>
+                              <a:fillRect/>
+                            </a:stretch>
+                          </pic:blipFill>
+                          <pic:spPr>
+                            <a:xfrm>
+                              <a:off x="0" y="0"/>
+                              <a:ext cx="1890395" cy="2227580"/>
+                            </a:xfrm>
+                            <a:prstGeom prst="rect">
+                              <a:avLst/>
+                            </a:prstGeom>
+                          </pic:spPr>
+                        </pic:pic>
+                      </wpg:grpSp>
+                      <wpg:grpSp>
+                        <wpg:cNvPr id="12" name="群組 12"/>
+                        <wpg:cNvGrpSpPr/>
+                        <wpg:grpSpPr>
+                          <a:xfrm>
+                            <a:off x="617080" y="2294415"/>
+                            <a:ext cx="2350135" cy="2793365"/>
+                            <a:chOff x="-5610" y="5611"/>
+                            <a:chExt cx="2372360" cy="2936090"/>
+                          </a:xfrm>
+                        </wpg:grpSpPr>
+                        <pic:pic xmlns:pic="http://schemas.openxmlformats.org/drawingml/2006/picture">
+                          <pic:nvPicPr>
+                            <pic:cNvPr id="11" name="圖片 11"/>
+                            <pic:cNvPicPr>
+                              <a:picLocks noChangeAspect="1"/>
+                            </pic:cNvPicPr>
+                          </pic:nvPicPr>
+                          <pic:blipFill>
+                            <a:blip r:embed="rId7" cstate="print">
+                              <a:extLst>
+                                <a:ext uri="{28A0092B-C50C-407E-A947-70E740481C1C}">
+                                  <a14:useLocalDpi xmlns:a14="http://schemas.microsoft.com/office/drawing/2010/main" val="0"/>
+                                </a:ext>
+                              </a:extLst>
+                            </a:blip>
+                            <a:stretch>
+                              <a:fillRect/>
+                            </a:stretch>
+                          </pic:blipFill>
+                          <pic:spPr>
+                            <a:xfrm>
+                              <a:off x="-5610" y="5611"/>
+                              <a:ext cx="2372360" cy="2421890"/>
+                            </a:xfrm>
+                            <a:prstGeom prst="rect">
+                              <a:avLst/>
+                            </a:prstGeom>
+                          </pic:spPr>
+                        </pic:pic>
+                        <wps:wsp>
+                          <wps:cNvPr id="217" name="文字方塊 2"/>
+                          <wps:cNvSpPr txBox="1">
+                            <a:spLocks noChangeArrowheads="1"/>
+                          </wps:cNvSpPr>
+                          <wps:spPr bwMode="auto">
+                            <a:xfrm>
+                              <a:off x="129025" y="2384171"/>
+                              <a:ext cx="2104390" cy="557530"/>
+                            </a:xfrm>
+                            <a:prstGeom prst="rect">
+                              <a:avLst/>
+                            </a:prstGeom>
+                            <a:solidFill>
+                              <a:srgbClr val="FFFFFF"/>
+                            </a:solidFill>
+                            <a:ln w="9525">
+                              <a:noFill/>
+                              <a:miter lim="800000"/>
+                              <a:headEnd/>
+                              <a:tailEnd/>
+                            </a:ln>
+                          </wps:spPr>
+                          <wps:txbx>
+                            <w:txbxContent>
+                              <w:p>
+                                <w:r>
+                                  <w:t>workspace should be of same directory as the project</w:t>
+                                </w:r>
+                              </w:p>
+                            </w:txbxContent>
+                          </wps:txbx>
+                          <wps:bodyPr rot="0" vert="horz" wrap="square" lIns="91440" tIns="45720" rIns="91440" bIns="45720" anchor="t" anchorCtr="0">
+                            <a:noAutofit/>
+                          </wps:bodyPr>
+                        </wps:wsp>
+                      </wpg:grpSp>
+                    </wpg:wgp>
+                  </a:graphicData>
+                </a:graphic>
+              </wp:inline>
+            </w:drawing>
+          </mc:Choice>
+          <mc:Fallback>
+            <w:pict>
+              <v:group w14:anchorId="407BD0FC" id="群組 14" o:spid="_x0000_s1026" style="width:320.2pt;height:400.6pt;mso-position-horizontal-relative:char;mso-position-vertical-relative:line" coordsize="40667,50877" o:gfxdata="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">
+                <v:group id="群組 13" o:spid="_x0000_s1027" style="position:absolute;width:40667;height:22301" coordsize="40667,22301" o:gfxdata="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">
+                  <v:shapetype id="_x0000_t75" coordsize="21600,21600" o:spt="75" o:preferrelative="t" path="m@4@5l@4@11@9@11@9@5xe" filled="f" stroked="f">
+                    <v:stroke joinstyle="miter"/>
+                    <v:formulas>
+                      <v:f eqn="if lineDrawn pixelLineWidth 0"/>
+                      <v:f eqn="sum @0 1 0"/>
+                      <v:f eqn="sum 0 0 @1"/>
+                      <v:f eqn="prod @2 1 2"/>
+                      <v:f eqn="prod @3 21600 pixelWidth"/>
+                      <v:f eqn="prod @3 21600 pixelHeight"/>
+                      <v:f eqn="sum @0 0 1"/>
+                      <v:f eqn="prod @6 1 2"/>
+                      <v:f eqn="prod @7 21600 pixelWidth"/>
+                      <v:f eqn="sum @8 21600 0"/>
+                      <v:f eqn="prod @7 21600 pixelHeight"/>
+                      <v:f eqn="sum @10 21600 0"/>
+                    </v:formulas>
+                    <v:path o:extrusionok="f" gradientshapeok="t" o:connecttype="rect"/>
+                    <o:lock v:ext="edit" aspectratio="t"/>
+                  </v:shapetype>
+                  <v:shape id="圖片 10" o:spid="_x0000_s1028" type="#_x0000_t75" style="position:absolute;left:19522;width:21145;height:22301;visibility:visible;mso-wrap-style:square" o:gfxdata="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">
+                    <v:imagedata r:id="rId8" o:title=""/>
+                    <v:path arrowok="t"/>
+                  </v:shape>
+                  <v:shape id="圖片 8" o:spid="_x0000_s1029" type="#_x0000_t75" style="position:absolute;width:18903;height:22275;visibility:visible;mso-wrap-style:square" o:gfxdata="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">
+                    <v:imagedata r:id="rId9" o:title=""/>
+                    <v:path arrowok="t"/>
+                  </v:shape>
+                </v:group>
+                <v:group id="群組 12" o:spid="_x0000_s1030" style="position:absolute;left:6170;top:22944;width:23502;height:27933" coordorigin="-56,56" coordsize="23723,29360" o:gfxdata="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">
+                  <v:shape id="圖片 11" o:spid="_x0000_s1031" type="#_x0000_t75" style="position:absolute;left:-56;top:56;width:23723;height:24219;visibility:visible;mso-wrap-style:square" o:gfxdata="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">
+                    <v:imagedata r:id="rId10" o:title=""/>
+                    <v:path arrowok="t"/>
+                  </v:shape>
+                  <v:shapetype id="_x0000_t202" coordsize="21600,21600" o:spt="202" path="m,l,21600r21600,l21600,xe">
+                    <v:stroke joinstyle="miter"/>
+                    <v:path gradientshapeok="t" o:connecttype="rect"/>
+                  </v:shapetype>
+                  <v:shape id="文字方塊 2" o:spid="_x0000_s1032" type="#_x0000_t202" style="position:absolute;left:1290;top:23841;width:21044;height:5576;visibility:visible;mso-wrap-style:square;v-text-anchor:top" o:gfxdata="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" stroked="f">
+                    <v:textbox>
+                      <w:txbxContent>
+                        <w:p>
+                          <w:r>
+                            <w:t>workspace should be of same directory as the project</w:t>
+                          </w:r>
+                        </w:p>
+                      </w:txbxContent>
+                    </v:textbox>
+                  </v:shape>
+                </v:group>
+                <w10:anchorlock/>
+              </v:group>
+            </w:pict>
+          </mc:Fallback>
+        </mc:AlternateContent>
+      </w:r>
+      <w:bookmarkStart w:id="0" w:name="_GoBack"/>
+      <w:bookmarkEnd w:id="0"/>
+      <w:r>
+        <w:rPr>
+          <w:noProof/>
+        </w:rPr>
+        <w:br/>
+      </w:r>
+    </w:p>
+    <w:p>
+      <w:pPr>
+        <w:pStyle w:val="a3"/>
+        <w:numPr>
+          <w:ilvl w:val="0"/>
+          <w:numId w:val="5"/>
+        </w:numPr>
+        <w:ind w:leftChars="0"/>
+        <w:rPr>
+          <w:rFonts w:hint="eastAsia"/>
+        </w:rPr>
+      </w:pPr>
+    </w:p>
+    <w:p>
+      <w:pPr>
+        <w:pStyle w:val="2"/>
+        <w:rPr>
+          <w:rFonts w:hint="eastAsia"/>
+        </w:rPr>
+      </w:pPr>
+      <w:r>
+        <w:rPr>
+          <w:rFonts w:hint="eastAsia"/>
+        </w:rPr>
+        <w:t>MISC:</w:t>
       </w:r>
     </w:p>
     <w:p>
@@ -21,9 +356,6 @@
           <w:numId w:val="3"/>
         </w:numPr>
         <w:ind w:leftChars="0"/>
-        <w:rPr>
-          <w:rFonts w:hint="eastAsia"/>
-        </w:rPr>
       </w:pPr>
       <w:r>
         <w:t>S</w:t>
@@ -37,14 +369,13 @@
       <w:r>
         <w:t>file onto the board via router</w:t>
       </w:r>
-      <w:bookmarkStart w:id="0" w:name="_GoBack"/>
-      <w:bookmarkEnd w:id="0"/>
       <w:r>
         <w:rPr>
           <w:noProof/>
         </w:rPr>
+        <w:lastRenderedPageBreak/>
         <w:drawing>
-          <wp:inline distT="0" distB="0" distL="0" distR="0" wp14:anchorId="09FA0418" wp14:editId="6453DA66">
+          <wp:inline distT="0" distB="0" distL="0" distR="0" wp14:anchorId="39D1C090" wp14:editId="3ED537F8">
             <wp:extent cx="5274310" cy="1619885"/>
             <wp:effectExtent l="0" t="0" r="2540" b="0"/>
             <wp:docPr id="2" name="圖片 2"/>
@@ -59,7 +390,7 @@
                     <pic:cNvPicPr/>
                   </pic:nvPicPr>
                   <pic:blipFill>
-                    <a:blip r:embed="rId5"/>
+                    <a:blip r:embed="rId11"/>
                     <a:stretch>
                       <a:fillRect/>
                     </a:stretch>
@@ -150,7 +481,7 @@
                     <pic:cNvPicPr/>
                   </pic:nvPicPr>
                   <pic:blipFill>
-                    <a:blip r:embed="rId6"/>
+                    <a:blip r:embed="rId12"/>
                     <a:stretch>
                       <a:fillRect/>
                     </a:stretch>
@@ -184,12 +515,26 @@
         <w:rPr>
           <w:rFonts w:hint="eastAsia"/>
         </w:rPr>
-        <w:t>DMA driver manuel:</w:t>
+        <w:t xml:space="preserve">DMA driver </w:t>
+      </w:r>
+      <w:proofErr w:type="spellStart"/>
+      <w:r>
+        <w:rPr>
+          <w:rFonts w:hint="eastAsia"/>
+        </w:rPr>
+        <w:t>manuel</w:t>
+      </w:r>
+      <w:proofErr w:type="spellEnd"/>
+      <w:r>
+        <w:rPr>
+          <w:rFonts w:hint="eastAsia"/>
+        </w:rPr>
+        <w:t>:</w:t>
       </w:r>
       <w:r>
         <w:t xml:space="preserve"> </w:t>
       </w:r>
-      <w:hyperlink r:id="rId7" w:history="1">
+      <w:hyperlink r:id="rId13" w:history="1">
         <w:r>
           <w:rPr>
             <w:rStyle w:val="a4"/>
@@ -222,6 +567,169 @@
     </w:p>
     <w:p>
       <w:pPr>
+        <w:pStyle w:val="2"/>
+        <w:rPr>
+          <w:rFonts w:hint="eastAsia"/>
+        </w:rPr>
+      </w:pPr>
+      <w:r>
+        <w:rPr>
+          <w:rFonts w:hint="eastAsia"/>
+        </w:rPr>
+        <w:t>MISC:</w:t>
+      </w:r>
+    </w:p>
+    <w:p>
+      <w:pPr>
+        <w:pStyle w:val="a3"/>
+        <w:numPr>
+          <w:ilvl w:val="0"/>
+          <w:numId w:val="1"/>
+        </w:numPr>
+        <w:ind w:leftChars="0"/>
+      </w:pPr>
+      <w:r>
+        <w:t>S</w:t>
+      </w:r>
+      <w:r>
+        <w:rPr>
+          <w:rFonts w:hint="eastAsia"/>
+        </w:rPr>
+        <w:t>etting:</w:t>
+      </w:r>
+      <w:r>
+        <w:t xml:space="preserve"> sometimes it doesn’t connect by clicking on “open” under this tab</w:t>
+      </w:r>
+    </w:p>
+    <w:p>
+      <w:pPr>
+        <w:pStyle w:val="a3"/>
+        <w:ind w:leftChars="0"/>
+      </w:pPr>
+      <w:r>
+        <w:rPr>
+          <w:noProof/>
+        </w:rPr>
+        <w:lastRenderedPageBreak/>
+        <w:drawing>
+          <wp:inline distT="0" distB="0" distL="0" distR="0" wp14:anchorId="59177D06" wp14:editId="2B256CE7">
+            <wp:extent cx="3011782" cy="1924335"/>
+            <wp:effectExtent l="0" t="0" r="0" b="0"/>
+            <wp:docPr id="4" name="圖片 4"/>
+            <wp:cNvGraphicFramePr>
+              <a:graphicFrameLocks xmlns:a="http://schemas.openxmlformats.org/drawingml/2006/main" noChangeAspect="1"/>
+            </wp:cNvGraphicFramePr>
+            <a:graphic xmlns:a="http://schemas.openxmlformats.org/drawingml/2006/main">
+              <a:graphicData uri="http://schemas.openxmlformats.org/drawingml/2006/picture">
+                <pic:pic xmlns:pic="http://schemas.openxmlformats.org/drawingml/2006/picture">
+                  <pic:nvPicPr>
+                    <pic:cNvPr id="1" name=""/>
+                    <pic:cNvPicPr/>
+                  </pic:nvPicPr>
+                  <pic:blipFill>
+                    <a:blip r:embed="rId14"/>
+                    <a:stretch>
+                      <a:fillRect/>
+                    </a:stretch>
+                  </pic:blipFill>
+                  <pic:spPr>
+                    <a:xfrm>
+                      <a:off x="0" y="0"/>
+                      <a:ext cx="3039994" cy="1942360"/>
+                    </a:xfrm>
+                    <a:prstGeom prst="rect">
+                      <a:avLst/>
+                    </a:prstGeom>
+                  </pic:spPr>
+                </pic:pic>
+              </a:graphicData>
+            </a:graphic>
+          </wp:inline>
+        </w:drawing>
+      </w:r>
+    </w:p>
+    <w:p>
+      <w:pPr>
+        <w:pStyle w:val="a3"/>
+        <w:ind w:leftChars="0"/>
+      </w:pPr>
+      <w:r>
+        <w:t>C</w:t>
+      </w:r>
+      <w:r>
+        <w:rPr>
+          <w:rFonts w:hint="eastAsia"/>
+        </w:rPr>
+        <w:t>onnect:</w:t>
+      </w:r>
+      <w:r>
+        <w:t xml:space="preserve"> Instead, connect under Session tab.</w:t>
+      </w:r>
+    </w:p>
+    <w:p>
+      <w:pPr>
+        <w:pStyle w:val="a3"/>
+        <w:ind w:leftChars="0"/>
+        <w:rPr>
+          <w:rFonts w:hint="eastAsia"/>
+        </w:rPr>
+      </w:pPr>
+      <w:r>
+        <w:rPr>
+          <w:noProof/>
+        </w:rPr>
+        <w:drawing>
+          <wp:inline distT="0" distB="0" distL="0" distR="0" wp14:anchorId="4512AA32" wp14:editId="6F9D6B76">
+            <wp:extent cx="2606722" cy="2548406"/>
+            <wp:effectExtent l="0" t="0" r="3175" b="4445"/>
+            <wp:docPr id="6" name="圖片 6"/>
+            <wp:cNvGraphicFramePr>
+              <a:graphicFrameLocks xmlns:a="http://schemas.openxmlformats.org/drawingml/2006/main" noChangeAspect="1"/>
+            </wp:cNvGraphicFramePr>
+            <a:graphic xmlns:a="http://schemas.openxmlformats.org/drawingml/2006/main">
+              <a:graphicData uri="http://schemas.openxmlformats.org/drawingml/2006/picture">
+                <pic:pic xmlns:pic="http://schemas.openxmlformats.org/drawingml/2006/picture">
+                  <pic:nvPicPr>
+                    <pic:cNvPr id="1" name=""/>
+                    <pic:cNvPicPr/>
+                  </pic:nvPicPr>
+                  <pic:blipFill>
+                    <a:blip r:embed="rId15"/>
+                    <a:stretch>
+                      <a:fillRect/>
+                    </a:stretch>
+                  </pic:blipFill>
+                  <pic:spPr>
+                    <a:xfrm>
+                      <a:off x="0" y="0"/>
+                      <a:ext cx="2627002" cy="2568232"/>
+                    </a:xfrm>
+                    <a:prstGeom prst="rect">
+                      <a:avLst/>
+                    </a:prstGeom>
+                  </pic:spPr>
+                </pic:pic>
+              </a:graphicData>
+            </a:graphic>
+          </wp:inline>
+        </w:drawing>
+      </w:r>
+    </w:p>
+    <w:p>
+      <w:pPr>
+        <w:pStyle w:val="a3"/>
+        <w:numPr>
+          <w:ilvl w:val="0"/>
+          <w:numId w:val="1"/>
+        </w:numPr>
+        <w:ind w:leftChars="0"/>
+        <w:rPr>
+          <w:rFonts w:hint="eastAsia"/>
+        </w:rPr>
+      </w:pPr>
+    </w:p>
+    <w:p>
+      <w:pPr>
         <w:pStyle w:val="1"/>
       </w:pPr>
       <w:r>
@@ -230,6 +738,161 @@
         </w:rPr>
         <w:t>MISC</w:t>
       </w:r>
+    </w:p>
+    <w:p>
+      <w:pPr>
+        <w:pStyle w:val="a3"/>
+        <w:numPr>
+          <w:ilvl w:val="0"/>
+          <w:numId w:val="1"/>
+        </w:numPr>
+        <w:ind w:leftChars="0"/>
+      </w:pPr>
+      <w:r>
+        <w:t xml:space="preserve">Use </w:t>
+      </w:r>
+      <w:proofErr w:type="spellStart"/>
+      <w:r>
+        <w:rPr>
+          <w:highlight w:val="yellow"/>
+        </w:rPr>
+        <w:t>wins+Windows</w:t>
+      </w:r>
+      <w:proofErr w:type="spellEnd"/>
+      <w:r>
+        <w:rPr>
+          <w:highlight w:val="yellow"/>
+        </w:rPr>
+        <w:t xml:space="preserve"> + Shift + S</w:t>
+      </w:r>
+      <w:r>
+        <w:t xml:space="preserve"> (Windows 10 only)</w:t>
+      </w:r>
+      <w:r>
+        <w:t xml:space="preserve"> to capture a region, images are to copied to the clipboard, especially useful when you want </w:t>
+      </w:r>
+      <w:proofErr w:type="spellStart"/>
+      <w:proofErr w:type="gramStart"/>
+      <w:r>
+        <w:t>a</w:t>
+      </w:r>
+      <w:proofErr w:type="spellEnd"/>
+      <w:proofErr w:type="gramEnd"/>
+      <w:r>
+        <w:t xml:space="preserve"> image of </w:t>
+      </w:r>
+      <w:proofErr w:type="spellStart"/>
+      <w:r>
+        <w:t>a</w:t>
+      </w:r>
+      <w:proofErr w:type="spellEnd"/>
+      <w:r>
+        <w:t xml:space="preserve"> active tab like such:</w:t>
+      </w:r>
+    </w:p>
+    <w:p>
+      <w:pPr>
+        <w:pStyle w:val="a3"/>
+        <w:ind w:leftChars="0"/>
+        <w:rPr>
+          <w:rFonts w:hint="eastAsia"/>
+        </w:rPr>
+      </w:pPr>
+      <w:r>
+        <w:rPr>
+          <w:noProof/>
+        </w:rPr>
+        <w:drawing>
+          <wp:inline distT="0" distB="0" distL="0" distR="0" wp14:anchorId="6B18E263" wp14:editId="20C866AD">
+            <wp:extent cx="1262208" cy="1633610"/>
+            <wp:effectExtent l="0" t="0" r="0" b="5080"/>
+            <wp:docPr id="9" name="圖片 9"/>
+            <wp:cNvGraphicFramePr>
+              <a:graphicFrameLocks xmlns:a="http://schemas.openxmlformats.org/drawingml/2006/main" noChangeAspect="1"/>
+            </wp:cNvGraphicFramePr>
+            <a:graphic xmlns:a="http://schemas.openxmlformats.org/drawingml/2006/main">
+              <a:graphicData uri="http://schemas.openxmlformats.org/drawingml/2006/picture">
+                <pic:pic xmlns:pic="http://schemas.openxmlformats.org/drawingml/2006/picture">
+                  <pic:nvPicPr>
+                    <pic:cNvPr id="1" name=""/>
+                    <pic:cNvPicPr/>
+                  </pic:nvPicPr>
+                  <pic:blipFill>
+                    <a:blip r:embed="rId16"/>
+                    <a:stretch>
+                      <a:fillRect/>
+                    </a:stretch>
+                  </pic:blipFill>
+                  <pic:spPr>
+                    <a:xfrm>
+                      <a:off x="0" y="0"/>
+                      <a:ext cx="1302877" cy="1686246"/>
+                    </a:xfrm>
+                    <a:prstGeom prst="rect">
+                      <a:avLst/>
+                    </a:prstGeom>
+                  </pic:spPr>
+                </pic:pic>
+              </a:graphicData>
+            </a:graphic>
+          </wp:inline>
+        </w:drawing>
+      </w:r>
+    </w:p>
+    <w:p>
+      <w:pPr>
+        <w:pStyle w:val="2"/>
+        <w:rPr>
+          <w:rFonts w:hint="eastAsia"/>
+        </w:rPr>
+      </w:pPr>
+      <w:r>
+        <w:rPr>
+          <w:rFonts w:hint="eastAsia"/>
+        </w:rPr>
+        <w:lastRenderedPageBreak/>
+        <w:t>Resources:</w:t>
+      </w:r>
+    </w:p>
+    <w:p>
+      <w:pPr>
+        <w:pStyle w:val="a3"/>
+        <w:numPr>
+          <w:ilvl w:val="0"/>
+          <w:numId w:val="1"/>
+        </w:numPr>
+        <w:ind w:leftChars="0"/>
+      </w:pPr>
+      <w:r>
+        <w:rPr>
+          <w:rFonts w:hint="eastAsia"/>
+        </w:rPr>
+        <w:t>Intel FPGA examples:</w:t>
+      </w:r>
+      <w:r>
+        <w:t xml:space="preserve"> </w:t>
+      </w:r>
+      <w:hyperlink r:id="rId17" w:history="1">
+        <w:r>
+          <w:rPr>
+            <w:rStyle w:val="a4"/>
+          </w:rPr>
+          <w:t>https://www.altera.com/support/support-resources/design-examples.html#socdesignexamples</w:t>
+        </w:r>
+      </w:hyperlink>
+    </w:p>
+    <w:p>
+      <w:pPr>
+        <w:pStyle w:val="a3"/>
+        <w:numPr>
+          <w:ilvl w:val="0"/>
+          <w:numId w:val="1"/>
+        </w:numPr>
+        <w:ind w:leftChars="0"/>
+        <w:rPr>
+          <w:rFonts w:hint="eastAsia"/>
+        </w:rPr>
+      </w:pPr>
     </w:p>
     <w:sectPr>
       <w:pgSz w:w="11906" w:h="16838"/>
@@ -246,7 +909,7 @@
   <w:abstractNum w:abstractNumId="0" w15:restartNumberingAfterBreak="0">
     <w:nsid w:val="0777194A"/>
     <w:multiLevelType w:val="hybridMultilevel"/>
-    <w:tmpl w:val="4AF05CE8"/>
+    <w:tmpl w:val="80A85172"/>
     <w:lvl w:ilvl="0" w:tplc="01E29ED2">
       <w:start w:val="1"/>
       <w:numFmt w:val="bullet"/>
@@ -470,6 +1133,232 @@
     </w:lvl>
   </w:abstractNum>
   <w:abstractNum w:abstractNumId="2" w15:restartNumberingAfterBreak="0">
+    <w:nsid w:val="2A97169E"/>
+    <w:multiLevelType w:val="hybridMultilevel"/>
+    <w:tmpl w:val="D0E21C0A"/>
+    <w:lvl w:ilvl="0" w:tplc="04090001">
+      <w:start w:val="1"/>
+      <w:numFmt w:val="bullet"/>
+      <w:lvlText w:val=""/>
+      <w:lvlJc w:val="left"/>
+      <w:pPr>
+        <w:ind w:left="480" w:hanging="480"/>
+      </w:pPr>
+      <w:rPr>
+        <w:rFonts w:ascii="Wingdings" w:hAnsi="Wingdings" w:hint="default"/>
+      </w:rPr>
+    </w:lvl>
+    <w:lvl w:ilvl="1" w:tplc="04090003" w:tentative="1">
+      <w:start w:val="1"/>
+      <w:numFmt w:val="bullet"/>
+      <w:lvlText w:val=""/>
+      <w:lvlJc w:val="left"/>
+      <w:pPr>
+        <w:ind w:left="960" w:hanging="480"/>
+      </w:pPr>
+      <w:rPr>
+        <w:rFonts w:ascii="Wingdings" w:hAnsi="Wingdings" w:hint="default"/>
+      </w:rPr>
+    </w:lvl>
+    <w:lvl w:ilvl="2" w:tplc="04090005" w:tentative="1">
+      <w:start w:val="1"/>
+      <w:numFmt w:val="bullet"/>
+      <w:lvlText w:val=""/>
+      <w:lvlJc w:val="left"/>
+      <w:pPr>
+        <w:ind w:left="1440" w:hanging="480"/>
+      </w:pPr>
+      <w:rPr>
+        <w:rFonts w:ascii="Wingdings" w:hAnsi="Wingdings" w:hint="default"/>
+      </w:rPr>
+    </w:lvl>
+    <w:lvl w:ilvl="3" w:tplc="04090001" w:tentative="1">
+      <w:start w:val="1"/>
+      <w:numFmt w:val="bullet"/>
+      <w:lvlText w:val=""/>
+      <w:lvlJc w:val="left"/>
+      <w:pPr>
+        <w:ind w:left="1920" w:hanging="480"/>
+      </w:pPr>
+      <w:rPr>
+        <w:rFonts w:ascii="Wingdings" w:hAnsi="Wingdings" w:hint="default"/>
+      </w:rPr>
+    </w:lvl>
+    <w:lvl w:ilvl="4" w:tplc="04090003" w:tentative="1">
+      <w:start w:val="1"/>
+      <w:numFmt w:val="bullet"/>
+      <w:lvlText w:val=""/>
+      <w:lvlJc w:val="left"/>
+      <w:pPr>
+        <w:ind w:left="2400" w:hanging="480"/>
+      </w:pPr>
+      <w:rPr>
+        <w:rFonts w:ascii="Wingdings" w:hAnsi="Wingdings" w:hint="default"/>
+      </w:rPr>
+    </w:lvl>
+    <w:lvl w:ilvl="5" w:tplc="04090005" w:tentative="1">
+      <w:start w:val="1"/>
+      <w:numFmt w:val="bullet"/>
+      <w:lvlText w:val=""/>
+      <w:lvlJc w:val="left"/>
+      <w:pPr>
+        <w:ind w:left="2880" w:hanging="480"/>
+      </w:pPr>
+      <w:rPr>
+        <w:rFonts w:ascii="Wingdings" w:hAnsi="Wingdings" w:hint="default"/>
+      </w:rPr>
+    </w:lvl>
+    <w:lvl w:ilvl="6" w:tplc="04090001" w:tentative="1">
+      <w:start w:val="1"/>
+      <w:numFmt w:val="bullet"/>
+      <w:lvlText w:val=""/>
+      <w:lvlJc w:val="left"/>
+      <w:pPr>
+        <w:ind w:left="3360" w:hanging="480"/>
+      </w:pPr>
+      <w:rPr>
+        <w:rFonts w:ascii="Wingdings" w:hAnsi="Wingdings" w:hint="default"/>
+      </w:rPr>
+    </w:lvl>
+    <w:lvl w:ilvl="7" w:tplc="04090003" w:tentative="1">
+      <w:start w:val="1"/>
+      <w:numFmt w:val="bullet"/>
+      <w:lvlText w:val=""/>
+      <w:lvlJc w:val="left"/>
+      <w:pPr>
+        <w:ind w:left="3840" w:hanging="480"/>
+      </w:pPr>
+      <w:rPr>
+        <w:rFonts w:ascii="Wingdings" w:hAnsi="Wingdings" w:hint="default"/>
+      </w:rPr>
+    </w:lvl>
+    <w:lvl w:ilvl="8" w:tplc="04090005" w:tentative="1">
+      <w:start w:val="1"/>
+      <w:numFmt w:val="bullet"/>
+      <w:lvlText w:val=""/>
+      <w:lvlJc w:val="left"/>
+      <w:pPr>
+        <w:ind w:left="4320" w:hanging="480"/>
+      </w:pPr>
+      <w:rPr>
+        <w:rFonts w:ascii="Wingdings" w:hAnsi="Wingdings" w:hint="default"/>
+      </w:rPr>
+    </w:lvl>
+  </w:abstractNum>
+  <w:abstractNum w:abstractNumId="3" w15:restartNumberingAfterBreak="0">
+    <w:nsid w:val="4BFD6846"/>
+    <w:multiLevelType w:val="hybridMultilevel"/>
+    <w:tmpl w:val="C58AC0AE"/>
+    <w:lvl w:ilvl="0" w:tplc="01E29ED2">
+      <w:start w:val="1"/>
+      <w:numFmt w:val="bullet"/>
+      <w:lvlText w:val=""/>
+      <w:lvlJc w:val="left"/>
+      <w:pPr>
+        <w:ind w:left="960" w:hanging="480"/>
+      </w:pPr>
+      <w:rPr>
+        <w:rFonts w:ascii="Wingdings" w:hAnsi="Wingdings" w:hint="default"/>
+      </w:rPr>
+    </w:lvl>
+    <w:lvl w:ilvl="1" w:tplc="04090003" w:tentative="1">
+      <w:start w:val="1"/>
+      <w:numFmt w:val="bullet"/>
+      <w:lvlText w:val=""/>
+      <w:lvlJc w:val="left"/>
+      <w:pPr>
+        <w:ind w:left="1440" w:hanging="480"/>
+      </w:pPr>
+      <w:rPr>
+        <w:rFonts w:ascii="Wingdings" w:hAnsi="Wingdings" w:hint="default"/>
+      </w:rPr>
+    </w:lvl>
+    <w:lvl w:ilvl="2" w:tplc="04090005" w:tentative="1">
+      <w:start w:val="1"/>
+      <w:numFmt w:val="bullet"/>
+      <w:lvlText w:val=""/>
+      <w:lvlJc w:val="left"/>
+      <w:pPr>
+        <w:ind w:left="1920" w:hanging="480"/>
+      </w:pPr>
+      <w:rPr>
+        <w:rFonts w:ascii="Wingdings" w:hAnsi="Wingdings" w:hint="default"/>
+      </w:rPr>
+    </w:lvl>
+    <w:lvl w:ilvl="3" w:tplc="04090001" w:tentative="1">
+      <w:start w:val="1"/>
+      <w:numFmt w:val="bullet"/>
+      <w:lvlText w:val=""/>
+      <w:lvlJc w:val="left"/>
+      <w:pPr>
+        <w:ind w:left="2400" w:hanging="480"/>
+      </w:pPr>
+      <w:rPr>
+        <w:rFonts w:ascii="Wingdings" w:hAnsi="Wingdings" w:hint="default"/>
+      </w:rPr>
+    </w:lvl>
+    <w:lvl w:ilvl="4" w:tplc="04090003" w:tentative="1">
+      <w:start w:val="1"/>
+      <w:numFmt w:val="bullet"/>
+      <w:lvlText w:val=""/>
+      <w:lvlJc w:val="left"/>
+      <w:pPr>
+        <w:ind w:left="2880" w:hanging="480"/>
+      </w:pPr>
+      <w:rPr>
+        <w:rFonts w:ascii="Wingdings" w:hAnsi="Wingdings" w:hint="default"/>
+      </w:rPr>
+    </w:lvl>
+    <w:lvl w:ilvl="5" w:tplc="04090005" w:tentative="1">
+      <w:start w:val="1"/>
+      <w:numFmt w:val="bullet"/>
+      <w:lvlText w:val=""/>
+      <w:lvlJc w:val="left"/>
+      <w:pPr>
+        <w:ind w:left="3360" w:hanging="480"/>
+      </w:pPr>
+      <w:rPr>
+        <w:rFonts w:ascii="Wingdings" w:hAnsi="Wingdings" w:hint="default"/>
+      </w:rPr>
+    </w:lvl>
+    <w:lvl w:ilvl="6" w:tplc="04090001" w:tentative="1">
+      <w:start w:val="1"/>
+      <w:numFmt w:val="bullet"/>
+      <w:lvlText w:val=""/>
+      <w:lvlJc w:val="left"/>
+      <w:pPr>
+        <w:ind w:left="3840" w:hanging="480"/>
+      </w:pPr>
+      <w:rPr>
+        <w:rFonts w:ascii="Wingdings" w:hAnsi="Wingdings" w:hint="default"/>
+      </w:rPr>
+    </w:lvl>
+    <w:lvl w:ilvl="7" w:tplc="04090003" w:tentative="1">
+      <w:start w:val="1"/>
+      <w:numFmt w:val="bullet"/>
+      <w:lvlText w:val=""/>
+      <w:lvlJc w:val="left"/>
+      <w:pPr>
+        <w:ind w:left="4320" w:hanging="480"/>
+      </w:pPr>
+      <w:rPr>
+        <w:rFonts w:ascii="Wingdings" w:hAnsi="Wingdings" w:hint="default"/>
+      </w:rPr>
+    </w:lvl>
+    <w:lvl w:ilvl="8" w:tplc="04090005" w:tentative="1">
+      <w:start w:val="1"/>
+      <w:numFmt w:val="bullet"/>
+      <w:lvlText w:val=""/>
+      <w:lvlJc w:val="left"/>
+      <w:pPr>
+        <w:ind w:left="4800" w:hanging="480"/>
+      </w:pPr>
+      <w:rPr>
+        <w:rFonts w:ascii="Wingdings" w:hAnsi="Wingdings" w:hint="default"/>
+      </w:rPr>
+    </w:lvl>
+  </w:abstractNum>
+  <w:abstractNum w:abstractNumId="4" w15:restartNumberingAfterBreak="0">
     <w:nsid w:val="61A376BC"/>
     <w:multiLevelType w:val="hybridMultilevel"/>
     <w:tmpl w:val="9D3C9CE4"/>
@@ -589,7 +1478,13 @@
     <w:abstractNumId w:val="1"/>
   </w:num>
   <w:num w:numId="3">
+    <w:abstractNumId w:val="4"/>
+  </w:num>
+  <w:num w:numId="4">
     <w:abstractNumId w:val="2"/>
+  </w:num>
+  <w:num w:numId="5">
+    <w:abstractNumId w:val="3"/>
   </w:num>
 </w:numbering>
 </file>
@@ -1121,6 +2016,19 @@
       <w:u w:val="single"/>
     </w:rPr>
   </w:style>
+  <w:style w:type="paragraph" w:styleId="a6">
+    <w:name w:val="caption"/>
+    <w:basedOn w:val="a"/>
+    <w:next w:val="a"/>
+    <w:uiPriority w:val="35"/>
+    <w:unhideWhenUsed/>
+    <w:qFormat/>
+    <w:rsid w:val="009442BF"/>
+    <w:rPr>
+      <w:sz w:val="20"/>
+      <w:szCs w:val="20"/>
+    </w:rPr>
+  </w:style>
 </w:styles>
 </file>
 

</xml_diff>

<commit_message>
Start debugging on the board
</commit_message>
<xml_diff>
--- a/documents/notes.docx
+++ b/documents/notes.docx
@@ -312,8 +312,6 @@
           </mc:Fallback>
         </mc:AlternateContent>
       </w:r>
-      <w:bookmarkStart w:id="0" w:name="_GoBack"/>
-      <w:bookmarkEnd w:id="0"/>
       <w:r>
         <w:rPr>
           <w:noProof/>
@@ -515,21 +513,7 @@
         <w:rPr>
           <w:rFonts w:hint="eastAsia"/>
         </w:rPr>
-        <w:t xml:space="preserve">DMA driver </w:t>
-      </w:r>
-      <w:proofErr w:type="spellStart"/>
-      <w:r>
-        <w:rPr>
-          <w:rFonts w:hint="eastAsia"/>
-        </w:rPr>
-        <w:t>manuel</w:t>
-      </w:r>
-      <w:proofErr w:type="spellEnd"/>
-      <w:r>
-        <w:rPr>
-          <w:rFonts w:hint="eastAsia"/>
-        </w:rPr>
-        <w:t>:</w:t>
+        <w:t>DMA driver manuel:</w:t>
       </w:r>
       <w:r>
         <w:t xml:space="preserve"> </w:t>
@@ -562,21 +546,7 @@
         <w:rPr>
           <w:rFonts w:hint="eastAsia"/>
         </w:rPr>
-        <w:t>Putty</w:t>
-      </w:r>
-    </w:p>
-    <w:p>
-      <w:pPr>
-        <w:pStyle w:val="2"/>
-        <w:rPr>
-          <w:rFonts w:hint="eastAsia"/>
-        </w:rPr>
-      </w:pPr>
-      <w:r>
-        <w:rPr>
-          <w:rFonts w:hint="eastAsia"/>
-        </w:rPr>
-        <w:t>MISC:</w:t>
+        <w:t>Quartus</w:t>
       </w:r>
     </w:p>
     <w:p>
@@ -589,33 +559,29 @@
         <w:ind w:leftChars="0"/>
       </w:pPr>
       <w:r>
-        <w:t>S</w:t>
-      </w:r>
-      <w:r>
-        <w:rPr>
-          <w:rFonts w:hint="eastAsia"/>
-        </w:rPr>
-        <w:t>etting:</w:t>
-      </w:r>
-      <w:r>
-        <w:t xml:space="preserve"> sometimes it doesn’t connect by clicking on “open” under this tab</w:t>
-      </w:r>
-    </w:p>
-    <w:p>
-      <w:pPr>
-        <w:pStyle w:val="a3"/>
-        <w:ind w:leftChars="0"/>
-      </w:pPr>
+        <w:t>A</w:t>
+      </w:r>
+      <w:r>
+        <w:rPr>
+          <w:rFonts w:hint="eastAsia"/>
+        </w:rPr>
+        <w:t xml:space="preserve">fter </w:t>
+      </w:r>
+      <w:r>
+        <w:t>generate HDL files using QSYS, we need to execute tcl files for SDRAM,</w:t>
+      </w:r>
+      <w:r>
+        <w:br/>
+      </w:r>
       <w:r>
         <w:rPr>
           <w:noProof/>
         </w:rPr>
-        <w:lastRenderedPageBreak/>
         <w:drawing>
-          <wp:inline distT="0" distB="0" distL="0" distR="0" wp14:anchorId="59177D06" wp14:editId="2B256CE7">
-            <wp:extent cx="3011782" cy="1924335"/>
-            <wp:effectExtent l="0" t="0" r="0" b="0"/>
-            <wp:docPr id="4" name="圖片 4"/>
+          <wp:inline distT="0" distB="0" distL="0" distR="0" wp14:anchorId="37694EA4" wp14:editId="36097910">
+            <wp:extent cx="5274310" cy="803275"/>
+            <wp:effectExtent l="0" t="0" r="2540" b="0"/>
+            <wp:docPr id="15" name="圖片 15"/>
             <wp:cNvGraphicFramePr>
               <a:graphicFrameLocks xmlns:a="http://schemas.openxmlformats.org/drawingml/2006/main" noChangeAspect="1"/>
             </wp:cNvGraphicFramePr>
@@ -635,6 +601,349 @@
                   <pic:spPr>
                     <a:xfrm>
                       <a:off x="0" y="0"/>
+                      <a:ext cx="5274310" cy="803275"/>
+                    </a:xfrm>
+                    <a:prstGeom prst="rect">
+                      <a:avLst/>
+                    </a:prstGeom>
+                  </pic:spPr>
+                </pic:pic>
+              </a:graphicData>
+            </a:graphic>
+          </wp:inline>
+        </w:drawing>
+      </w:r>
+      <w:r>
+        <w:br/>
+        <w:t>however, error might occurs:</w:t>
+      </w:r>
+    </w:p>
+    <w:p>
+      <w:pPr>
+        <w:pStyle w:val="a3"/>
+        <w:ind w:leftChars="0"/>
+        <w:jc w:val="center"/>
+      </w:pPr>
+      <w:r>
+        <w:rPr>
+          <w:noProof/>
+        </w:rPr>
+        <mc:AlternateContent>
+          <mc:Choice Requires="wpg">
+            <w:drawing>
+              <wp:inline distT="0" distB="0" distL="0" distR="0" wp14:anchorId="0F8DF508" wp14:editId="53FDDAB8">
+                <wp:extent cx="4914198" cy="1133183"/>
+                <wp:effectExtent l="0" t="0" r="1270" b="0"/>
+                <wp:docPr id="18" name="群組 18"/>
+                <wp:cNvGraphicFramePr/>
+                <a:graphic xmlns:a="http://schemas.openxmlformats.org/drawingml/2006/main">
+                  <a:graphicData uri="http://schemas.microsoft.com/office/word/2010/wordprocessingGroup">
+                    <wpg:wgp>
+                      <wpg:cNvGrpSpPr/>
+                      <wpg:grpSpPr>
+                        <a:xfrm>
+                          <a:off x="0" y="0"/>
+                          <a:ext cx="4914198" cy="1133183"/>
+                          <a:chOff x="0" y="0"/>
+                          <a:chExt cx="5330408" cy="1180668"/>
+                        </a:xfrm>
+                      </wpg:grpSpPr>
+                      <pic:pic xmlns:pic="http://schemas.openxmlformats.org/drawingml/2006/picture">
+                        <pic:nvPicPr>
+                          <pic:cNvPr id="16" name="圖片 16"/>
+                          <pic:cNvPicPr>
+                            <a:picLocks noChangeAspect="1"/>
+                          </pic:cNvPicPr>
+                        </pic:nvPicPr>
+                        <pic:blipFill>
+                          <a:blip r:embed="rId15" cstate="print">
+                            <a:extLst>
+                              <a:ext uri="{28A0092B-C50C-407E-A947-70E740481C1C}">
+                                <a14:useLocalDpi xmlns:a14="http://schemas.microsoft.com/office/drawing/2010/main" val="0"/>
+                              </a:ext>
+                            </a:extLst>
+                          </a:blip>
+                          <a:stretch>
+                            <a:fillRect/>
+                          </a:stretch>
+                        </pic:blipFill>
+                        <pic:spPr>
+                          <a:xfrm>
+                            <a:off x="56098" y="0"/>
+                            <a:ext cx="5274310" cy="734060"/>
+                          </a:xfrm>
+                          <a:prstGeom prst="rect">
+                            <a:avLst/>
+                          </a:prstGeom>
+                        </pic:spPr>
+                      </pic:pic>
+                      <pic:pic xmlns:pic="http://schemas.openxmlformats.org/drawingml/2006/picture">
+                        <pic:nvPicPr>
+                          <pic:cNvPr id="17" name="圖片 17"/>
+                          <pic:cNvPicPr>
+                            <a:picLocks noChangeAspect="1"/>
+                          </pic:cNvPicPr>
+                        </pic:nvPicPr>
+                        <pic:blipFill>
+                          <a:blip r:embed="rId16" cstate="print">
+                            <a:extLst>
+                              <a:ext uri="{28A0092B-C50C-407E-A947-70E740481C1C}">
+                                <a14:useLocalDpi xmlns:a14="http://schemas.microsoft.com/office/drawing/2010/main" val="0"/>
+                              </a:ext>
+                            </a:extLst>
+                          </a:blip>
+                          <a:stretch>
+                            <a:fillRect/>
+                          </a:stretch>
+                        </pic:blipFill>
+                        <pic:spPr>
+                          <a:xfrm>
+                            <a:off x="0" y="835863"/>
+                            <a:ext cx="5274310" cy="344805"/>
+                          </a:xfrm>
+                          <a:prstGeom prst="rect">
+                            <a:avLst/>
+                          </a:prstGeom>
+                        </pic:spPr>
+                      </pic:pic>
+                    </wpg:wgp>
+                  </a:graphicData>
+                </a:graphic>
+              </wp:inline>
+            </w:drawing>
+          </mc:Choice>
+          <mc:Fallback>
+            <w:pict>
+              <v:group w14:anchorId="21AB17A7" id="群組 18" o:spid="_x0000_s1026" style="width:386.95pt;height:89.25pt;mso-position-horizontal-relative:char;mso-position-vertical-relative:line" coordsize="53304,11806" o:gfxdata="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">
+                <v:shape id="圖片 16" o:spid="_x0000_s1027" type="#_x0000_t75" style="position:absolute;left:560;width:52744;height:7340;visibility:visible;mso-wrap-style:square" o:gfxdata="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">
+                  <v:imagedata r:id="rId17" o:title=""/>
+                  <v:path arrowok="t"/>
+                </v:shape>
+                <v:shape id="圖片 17" o:spid="_x0000_s1028" type="#_x0000_t75" style="position:absolute;top:8358;width:52743;height:3448;visibility:visible;mso-wrap-style:square" o:gfxdata="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">
+                  <v:imagedata r:id="rId18" o:title=""/>
+                  <v:path arrowok="t"/>
+                </v:shape>
+                <w10:anchorlock/>
+              </v:group>
+            </w:pict>
+          </mc:Fallback>
+        </mc:AlternateContent>
+      </w:r>
+      <w:r>
+        <w:br/>
+      </w:r>
+      <w:r>
+        <w:rPr>
+          <w:rFonts w:hint="eastAsia"/>
+          <w:noProof/>
+        </w:rPr>
+        <w:lastRenderedPageBreak/>
+        <w:drawing>
+          <wp:inline distT="0" distB="0" distL="0" distR="0">
+            <wp:extent cx="2827347" cy="2375721"/>
+            <wp:effectExtent l="0" t="0" r="0" b="5715"/>
+            <wp:docPr id="20" name="圖片 20"/>
+            <wp:cNvGraphicFramePr>
+              <a:graphicFrameLocks xmlns:a="http://schemas.openxmlformats.org/drawingml/2006/main" noChangeAspect="1"/>
+            </wp:cNvGraphicFramePr>
+            <a:graphic xmlns:a="http://schemas.openxmlformats.org/drawingml/2006/main">
+              <a:graphicData uri="http://schemas.openxmlformats.org/drawingml/2006/picture">
+                <pic:pic xmlns:pic="http://schemas.openxmlformats.org/drawingml/2006/picture">
+                  <pic:nvPicPr>
+                    <pic:cNvPr id="0" name="Picture 1"/>
+                    <pic:cNvPicPr>
+                      <a:picLocks noChangeAspect="1" noChangeArrowheads="1"/>
+                    </pic:cNvPicPr>
+                  </pic:nvPicPr>
+                  <pic:blipFill>
+                    <a:blip r:embed="rId19" cstate="print">
+                      <a:extLst>
+                        <a:ext uri="{28A0092B-C50C-407E-A947-70E740481C1C}">
+                          <a14:useLocalDpi xmlns:a14="http://schemas.microsoft.com/office/drawing/2010/main" val="0"/>
+                        </a:ext>
+                      </a:extLst>
+                    </a:blip>
+                    <a:srcRect/>
+                    <a:stretch>
+                      <a:fillRect/>
+                    </a:stretch>
+                  </pic:blipFill>
+                  <pic:spPr bwMode="auto">
+                    <a:xfrm>
+                      <a:off x="0" y="0"/>
+                      <a:ext cx="2836278" cy="2383225"/>
+                    </a:xfrm>
+                    <a:prstGeom prst="rect">
+                      <a:avLst/>
+                    </a:prstGeom>
+                    <a:noFill/>
+                    <a:ln>
+                      <a:noFill/>
+                    </a:ln>
+                  </pic:spPr>
+                </pic:pic>
+              </a:graphicData>
+            </a:graphic>
+          </wp:inline>
+        </w:drawing>
+      </w:r>
+    </w:p>
+    <w:p>
+      <w:pPr>
+        <w:pStyle w:val="a3"/>
+        <w:ind w:leftChars="0"/>
+        <w:rPr>
+          <w:rFonts w:hint="eastAsia"/>
+        </w:rPr>
+      </w:pPr>
+      <w:r>
+        <w:t>R</w:t>
+      </w:r>
+      <w:r>
+        <w:rPr>
+          <w:rFonts w:hint="eastAsia"/>
+        </w:rPr>
+        <w:t xml:space="preserve">un </w:t>
+      </w:r>
+      <w:r>
+        <w:t>these 2 options then run the pin_assignment tcl again.</w:t>
+      </w:r>
+    </w:p>
+    <w:p>
+      <w:pPr>
+        <w:pStyle w:val="a3"/>
+        <w:ind w:leftChars="0"/>
+      </w:pPr>
+      <w:bookmarkStart w:id="0" w:name="_GoBack"/>
+      <w:bookmarkEnd w:id="0"/>
+    </w:p>
+    <w:p>
+      <w:pPr>
+        <w:pStyle w:val="a3"/>
+        <w:numPr>
+          <w:ilvl w:val="0"/>
+          <w:numId w:val="1"/>
+        </w:numPr>
+        <w:ind w:leftChars="0"/>
+      </w:pPr>
+    </w:p>
+    <w:p>
+      <w:pPr>
+        <w:pStyle w:val="a3"/>
+        <w:numPr>
+          <w:ilvl w:val="0"/>
+          <w:numId w:val="1"/>
+        </w:numPr>
+        <w:ind w:leftChars="0"/>
+      </w:pPr>
+    </w:p>
+    <w:p>
+      <w:pPr>
+        <w:pStyle w:val="a3"/>
+        <w:numPr>
+          <w:ilvl w:val="0"/>
+          <w:numId w:val="1"/>
+        </w:numPr>
+        <w:ind w:leftChars="0"/>
+        <w:rPr>
+          <w:rFonts w:hint="eastAsia"/>
+        </w:rPr>
+      </w:pPr>
+    </w:p>
+    <w:p>
+      <w:pPr>
+        <w:pStyle w:val="2"/>
+        <w:rPr>
+          <w:rFonts w:hint="eastAsia"/>
+        </w:rPr>
+      </w:pPr>
+      <w:r>
+        <w:rPr>
+          <w:rFonts w:hint="eastAsia"/>
+        </w:rPr>
+        <w:t>MISC</w:t>
+      </w:r>
+    </w:p>
+    <w:p>
+      <w:pPr>
+        <w:pStyle w:val="1"/>
+      </w:pPr>
+      <w:r>
+        <w:rPr>
+          <w:rFonts w:hint="eastAsia"/>
+        </w:rPr>
+        <w:t>Putty</w:t>
+      </w:r>
+    </w:p>
+    <w:p>
+      <w:pPr>
+        <w:pStyle w:val="2"/>
+        <w:rPr>
+          <w:rFonts w:hint="eastAsia"/>
+        </w:rPr>
+      </w:pPr>
+      <w:r>
+        <w:rPr>
+          <w:rFonts w:hint="eastAsia"/>
+        </w:rPr>
+        <w:t>MISC:</w:t>
+      </w:r>
+    </w:p>
+    <w:p>
+      <w:pPr>
+        <w:pStyle w:val="a3"/>
+        <w:numPr>
+          <w:ilvl w:val="0"/>
+          <w:numId w:val="1"/>
+        </w:numPr>
+        <w:ind w:leftChars="0"/>
+      </w:pPr>
+      <w:r>
+        <w:t>S</w:t>
+      </w:r>
+      <w:r>
+        <w:rPr>
+          <w:rFonts w:hint="eastAsia"/>
+        </w:rPr>
+        <w:t>etting:</w:t>
+      </w:r>
+      <w:r>
+        <w:t xml:space="preserve"> sometimes it doesn’t connect by clicking on “open” under this tab</w:t>
+      </w:r>
+    </w:p>
+    <w:p>
+      <w:pPr>
+        <w:pStyle w:val="a3"/>
+        <w:ind w:leftChars="0"/>
+      </w:pPr>
+      <w:r>
+        <w:rPr>
+          <w:noProof/>
+        </w:rPr>
+        <w:drawing>
+          <wp:inline distT="0" distB="0" distL="0" distR="0" wp14:anchorId="59177D06" wp14:editId="2B256CE7">
+            <wp:extent cx="3011782" cy="1924335"/>
+            <wp:effectExtent l="0" t="0" r="0" b="0"/>
+            <wp:docPr id="4" name="圖片 4"/>
+            <wp:cNvGraphicFramePr>
+              <a:graphicFrameLocks xmlns:a="http://schemas.openxmlformats.org/drawingml/2006/main" noChangeAspect="1"/>
+            </wp:cNvGraphicFramePr>
+            <a:graphic xmlns:a="http://schemas.openxmlformats.org/drawingml/2006/main">
+              <a:graphicData uri="http://schemas.openxmlformats.org/drawingml/2006/picture">
+                <pic:pic xmlns:pic="http://schemas.openxmlformats.org/drawingml/2006/picture">
+                  <pic:nvPicPr>
+                    <pic:cNvPr id="1" name=""/>
+                    <pic:cNvPicPr/>
+                  </pic:nvPicPr>
+                  <pic:blipFill>
+                    <a:blip r:embed="rId20"/>
+                    <a:stretch>
+                      <a:fillRect/>
+                    </a:stretch>
+                  </pic:blipFill>
+                  <pic:spPr>
+                    <a:xfrm>
+                      <a:off x="0" y="0"/>
                       <a:ext cx="3039994" cy="1942360"/>
                     </a:xfrm>
                     <a:prstGeom prst="rect">
@@ -678,6 +987,7 @@
         <w:rPr>
           <w:noProof/>
         </w:rPr>
+        <w:lastRenderedPageBreak/>
         <w:drawing>
           <wp:inline distT="0" distB="0" distL="0" distR="0" wp14:anchorId="4512AA32" wp14:editId="6F9D6B76">
             <wp:extent cx="2606722" cy="2548406"/>
@@ -694,7 +1004,7 @@
                     <pic:cNvPicPr/>
                   </pic:nvPicPr>
                   <pic:blipFill>
-                    <a:blip r:embed="rId15"/>
+                    <a:blip r:embed="rId21"/>
                     <a:stretch>
                       <a:fillRect/>
                     </a:stretch>
@@ -751,43 +1061,17 @@
       <w:r>
         <w:t xml:space="preserve">Use </w:t>
       </w:r>
-      <w:proofErr w:type="spellStart"/>
       <w:r>
         <w:rPr>
           <w:highlight w:val="yellow"/>
         </w:rPr>
-        <w:t>wins+Windows</w:t>
-      </w:r>
-      <w:proofErr w:type="spellEnd"/>
-      <w:r>
-        <w:rPr>
-          <w:highlight w:val="yellow"/>
-        </w:rPr>
-        <w:t xml:space="preserve"> + Shift + S</w:t>
+        <w:t>wins+Windows + Shift + S</w:t>
       </w:r>
       <w:r>
         <w:t xml:space="preserve"> (Windows 10 only)</w:t>
       </w:r>
       <w:r>
-        <w:t xml:space="preserve"> to capture a region, images are to copied to the clipboard, especially useful when you want </w:t>
-      </w:r>
-      <w:proofErr w:type="spellStart"/>
-      <w:proofErr w:type="gramStart"/>
-      <w:r>
-        <w:t>a</w:t>
-      </w:r>
-      <w:proofErr w:type="spellEnd"/>
-      <w:proofErr w:type="gramEnd"/>
-      <w:r>
-        <w:t xml:space="preserve"> image of </w:t>
-      </w:r>
-      <w:proofErr w:type="spellStart"/>
-      <w:r>
-        <w:t>a</w:t>
-      </w:r>
-      <w:proofErr w:type="spellEnd"/>
-      <w:r>
-        <w:t xml:space="preserve"> active tab like such:</w:t>
+        <w:t xml:space="preserve"> to capture a region, images are to copied to the clipboard, especially useful when you want a image of a active tab like such:</w:t>
       </w:r>
     </w:p>
     <w:p>
@@ -818,7 +1102,7 @@
                     <pic:cNvPicPr/>
                   </pic:nvPicPr>
                   <pic:blipFill>
-                    <a:blip r:embed="rId16"/>
+                    <a:blip r:embed="rId22"/>
                     <a:stretch>
                       <a:fillRect/>
                     </a:stretch>
@@ -850,7 +1134,6 @@
         <w:rPr>
           <w:rFonts w:hint="eastAsia"/>
         </w:rPr>
-        <w:lastRenderedPageBreak/>
         <w:t>Resources:</w:t>
       </w:r>
     </w:p>
@@ -872,7 +1155,7 @@
       <w:r>
         <w:t xml:space="preserve"> </w:t>
       </w:r>
-      <w:hyperlink r:id="rId17" w:history="1">
+      <w:hyperlink r:id="rId23" w:history="1">
         <w:r>
           <w:rPr>
             <w:rStyle w:val="a4"/>
@@ -909,7 +1192,7 @@
   <w:abstractNum w:abstractNumId="0" w15:restartNumberingAfterBreak="0">
     <w:nsid w:val="0777194A"/>
     <w:multiLevelType w:val="hybridMultilevel"/>
-    <w:tmpl w:val="80A85172"/>
+    <w:tmpl w:val="919A269C"/>
     <w:lvl w:ilvl="0" w:tplc="01E29ED2">
       <w:start w:val="1"/>
       <w:numFmt w:val="bullet"/>

</xml_diff>

<commit_message>
change dir name, add evaulation system client
</commit_message>
<xml_diff>
--- a/documents/notes.docx
+++ b/documents/notes.docx
@@ -587,99 +587,25 @@
     </w:p>
     <w:p>
       <w:pPr>
-        <w:pStyle w:val="1"/>
-      </w:pPr>
-      <w:r>
-        <w:rPr>
-          <w:rFonts w:hint="eastAsia"/>
-        </w:rPr>
-        <w:t>QSYS</w:t>
-      </w:r>
-    </w:p>
-    <w:p>
-      <w:pPr>
-        <w:pStyle w:val="1"/>
-        <w:rPr>
-          <w:rFonts w:hint="eastAsia"/>
-        </w:rPr>
-      </w:pPr>
-      <w:proofErr w:type="spellStart"/>
-      <w:r>
-        <w:rPr>
-          <w:rFonts w:hint="eastAsia"/>
-        </w:rPr>
-        <w:t>Quartus</w:t>
-      </w:r>
-      <w:proofErr w:type="spellEnd"/>
-    </w:p>
-    <w:p>
-      <w:pPr>
         <w:pStyle w:val="a3"/>
         <w:numPr>
           <w:ilvl w:val="0"/>
-          <w:numId w:val="1"/>
+          <w:numId w:val="3"/>
         </w:numPr>
         <w:ind w:leftChars="0"/>
-        <w:rPr>
-          <w:rFonts w:hint="eastAsia"/>
-        </w:rPr>
-      </w:pPr>
-    </w:p>
-    <w:p>
-      <w:pPr>
-        <w:pStyle w:val="2"/>
-      </w:pPr>
-      <w:r>
-        <w:rPr>
-          <w:rFonts w:hint="eastAsia"/>
-        </w:rPr>
-        <w:t>MISC</w:t>
-      </w:r>
-    </w:p>
-    <w:p>
-      <w:pPr>
-        <w:pStyle w:val="a3"/>
-        <w:numPr>
-          <w:ilvl w:val="0"/>
-          <w:numId w:val="1"/>
-        </w:numPr>
-        <w:ind w:leftChars="0"/>
-      </w:pPr>
-      <w:r>
-        <w:t xml:space="preserve">License is needed for </w:t>
-      </w:r>
-      <w:proofErr w:type="gramStart"/>
-      <w:r>
-        <w:t>generating .</w:t>
-      </w:r>
-      <w:proofErr w:type="spellStart"/>
-      <w:r>
-        <w:t>sof</w:t>
-      </w:r>
-      <w:proofErr w:type="spellEnd"/>
-      <w:proofErr w:type="gramEnd"/>
-      <w:r>
-        <w:t xml:space="preserve"> file, without it your board is useless.</w:t>
-      </w:r>
-    </w:p>
-    <w:p>
-      <w:pPr>
-        <w:pStyle w:val="a3"/>
-        <w:ind w:leftChars="0"/>
-        <w:rPr>
-          <w:rFonts w:hint="eastAsia"/>
-        </w:rPr>
-      </w:pPr>
+      </w:pPr>
+      <w:r>
+        <w:br/>
+      </w:r>
       <w:r>
         <w:rPr>
           <w:noProof/>
         </w:rPr>
-        <w:lastRenderedPageBreak/>
         <w:drawing>
-          <wp:inline distT="0" distB="0" distL="0" distR="0" wp14:anchorId="0947D04B" wp14:editId="2E0A102B">
-            <wp:extent cx="1205581" cy="2971800"/>
-            <wp:effectExtent l="0" t="0" r="0" b="0"/>
-            <wp:docPr id="21" name="圖片 21"/>
+          <wp:inline distT="0" distB="0" distL="0" distR="0" wp14:anchorId="1ADF07FC" wp14:editId="794212BA">
+            <wp:extent cx="5274310" cy="1389380"/>
+            <wp:effectExtent l="0" t="0" r="2540" b="1270"/>
+            <wp:docPr id="24" name="圖片 24"/>
             <wp:cNvGraphicFramePr>
               <a:graphicFrameLocks xmlns:a="http://schemas.openxmlformats.org/drawingml/2006/main" noChangeAspect="1"/>
             </wp:cNvGraphicFramePr>
@@ -699,7 +625,7 @@
                   <pic:spPr>
                     <a:xfrm>
                       <a:off x="0" y="0"/>
-                      <a:ext cx="1228881" cy="3029235"/>
+                      <a:ext cx="5274310" cy="1389380"/>
                     </a:xfrm>
                     <a:prstGeom prst="rect">
                       <a:avLst/>
@@ -711,22 +637,114 @@
           </wp:inline>
         </w:drawing>
       </w:r>
+    </w:p>
+    <w:p>
+      <w:pPr>
+        <w:pStyle w:val="a3"/>
+        <w:numPr>
+          <w:ilvl w:val="0"/>
+          <w:numId w:val="3"/>
+        </w:numPr>
+        <w:ind w:leftChars="0"/>
+      </w:pPr>
+      <w:bookmarkStart w:id="0" w:name="_GoBack"/>
+      <w:bookmarkEnd w:id="0"/>
+    </w:p>
+    <w:p>
+      <w:pPr>
+        <w:pStyle w:val="1"/>
+      </w:pPr>
+      <w:r>
+        <w:rPr>
+          <w:rFonts w:hint="eastAsia"/>
+        </w:rPr>
+        <w:lastRenderedPageBreak/>
+        <w:t>QSYS</w:t>
+      </w:r>
+    </w:p>
+    <w:p>
+      <w:pPr>
+        <w:pStyle w:val="1"/>
+        <w:rPr>
+          <w:rFonts w:hint="eastAsia"/>
+        </w:rPr>
+      </w:pPr>
+      <w:proofErr w:type="spellStart"/>
+      <w:r>
+        <w:rPr>
+          <w:rFonts w:hint="eastAsia"/>
+        </w:rPr>
+        <w:t>Quartus</w:t>
+      </w:r>
+      <w:proofErr w:type="spellEnd"/>
+    </w:p>
+    <w:p>
+      <w:pPr>
+        <w:pStyle w:val="a3"/>
+        <w:numPr>
+          <w:ilvl w:val="0"/>
+          <w:numId w:val="1"/>
+        </w:numPr>
+        <w:ind w:leftChars="0"/>
+        <w:rPr>
+          <w:rFonts w:hint="eastAsia"/>
+        </w:rPr>
+      </w:pPr>
+    </w:p>
+    <w:p>
+      <w:pPr>
+        <w:pStyle w:val="2"/>
+      </w:pPr>
+      <w:r>
+        <w:rPr>
+          <w:rFonts w:hint="eastAsia"/>
+        </w:rPr>
+        <w:t>MISC</w:t>
+      </w:r>
+    </w:p>
+    <w:p>
+      <w:pPr>
+        <w:pStyle w:val="a3"/>
+        <w:numPr>
+          <w:ilvl w:val="0"/>
+          <w:numId w:val="1"/>
+        </w:numPr>
+        <w:ind w:leftChars="0"/>
+      </w:pPr>
+      <w:r>
+        <w:t xml:space="preserve">License is needed for </w:t>
+      </w:r>
+      <w:proofErr w:type="gramStart"/>
+      <w:r>
+        <w:t>generating .</w:t>
+      </w:r>
+      <w:proofErr w:type="spellStart"/>
+      <w:r>
+        <w:t>sof</w:t>
+      </w:r>
+      <w:proofErr w:type="spellEnd"/>
+      <w:proofErr w:type="gramEnd"/>
+      <w:r>
+        <w:t xml:space="preserve"> file, without it your board is useless.</w:t>
+      </w:r>
+    </w:p>
+    <w:p>
+      <w:pPr>
+        <w:pStyle w:val="a3"/>
+        <w:ind w:leftChars="0"/>
+        <w:rPr>
+          <w:rFonts w:hint="eastAsia"/>
+        </w:rPr>
+      </w:pPr>
       <w:r>
         <w:rPr>
           <w:noProof/>
         </w:rPr>
-        <w:t xml:space="preserve"> </w:t>
-      </w:r>
-      <w:bookmarkStart w:id="0" w:name="_GoBack"/>
-      <w:r>
-        <w:rPr>
-          <w:noProof/>
-        </w:rPr>
         <w:drawing>
-          <wp:inline distT="0" distB="0" distL="0" distR="0" wp14:anchorId="2DCC38A8" wp14:editId="6FBBC9D8">
-            <wp:extent cx="3667125" cy="1701996"/>
+          <wp:inline distT="0" distB="0" distL="0" distR="0" wp14:anchorId="0947D04B" wp14:editId="2E0A102B">
+            <wp:extent cx="1205581" cy="2971800"/>
             <wp:effectExtent l="0" t="0" r="0" b="0"/>
-            <wp:docPr id="23" name="圖片 23"/>
+            <wp:docPr id="21" name="圖片 21"/>
             <wp:cNvGraphicFramePr>
               <a:graphicFrameLocks xmlns:a="http://schemas.openxmlformats.org/drawingml/2006/main" noChangeAspect="1"/>
             </wp:cNvGraphicFramePr>
@@ -746,6 +764,52 @@
                   <pic:spPr>
                     <a:xfrm>
                       <a:off x="0" y="0"/>
+                      <a:ext cx="1228881" cy="3029235"/>
+                    </a:xfrm>
+                    <a:prstGeom prst="rect">
+                      <a:avLst/>
+                    </a:prstGeom>
+                  </pic:spPr>
+                </pic:pic>
+              </a:graphicData>
+            </a:graphic>
+          </wp:inline>
+        </w:drawing>
+      </w:r>
+      <w:r>
+        <w:rPr>
+          <w:noProof/>
+        </w:rPr>
+        <w:t xml:space="preserve"> </w:t>
+      </w:r>
+      <w:r>
+        <w:rPr>
+          <w:noProof/>
+        </w:rPr>
+        <w:drawing>
+          <wp:inline distT="0" distB="0" distL="0" distR="0" wp14:anchorId="2DCC38A8" wp14:editId="6FBBC9D8">
+            <wp:extent cx="3667125" cy="1701996"/>
+            <wp:effectExtent l="0" t="0" r="0" b="0"/>
+            <wp:docPr id="23" name="圖片 23"/>
+            <wp:cNvGraphicFramePr>
+              <a:graphicFrameLocks xmlns:a="http://schemas.openxmlformats.org/drawingml/2006/main" noChangeAspect="1"/>
+            </wp:cNvGraphicFramePr>
+            <a:graphic xmlns:a="http://schemas.openxmlformats.org/drawingml/2006/main">
+              <a:graphicData uri="http://schemas.openxmlformats.org/drawingml/2006/picture">
+                <pic:pic xmlns:pic="http://schemas.openxmlformats.org/drawingml/2006/picture">
+                  <pic:nvPicPr>
+                    <pic:cNvPr id="1" name=""/>
+                    <pic:cNvPicPr/>
+                  </pic:nvPicPr>
+                  <pic:blipFill>
+                    <a:blip r:embed="rId16"/>
+                    <a:stretch>
+                      <a:fillRect/>
+                    </a:stretch>
+                  </pic:blipFill>
+                  <pic:spPr>
+                    <a:xfrm>
+                      <a:off x="0" y="0"/>
                       <a:ext cx="3712362" cy="1722991"/>
                     </a:xfrm>
                     <a:prstGeom prst="rect">
@@ -758,7 +822,6 @@
           </wp:inline>
         </w:drawing>
       </w:r>
-      <w:bookmarkEnd w:id="0"/>
     </w:p>
     <w:p>
       <w:pPr>
@@ -812,7 +875,7 @@
                     <pic:cNvPicPr/>
                   </pic:nvPicPr>
                   <pic:blipFill>
-                    <a:blip r:embed="rId16"/>
+                    <a:blip r:embed="rId17"/>
                     <a:stretch>
                       <a:fillRect/>
                     </a:stretch>
@@ -883,7 +946,7 @@
                           </pic:cNvPicPr>
                         </pic:nvPicPr>
                         <pic:blipFill>
-                          <a:blip r:embed="rId17" cstate="print">
+                          <a:blip r:embed="rId18" cstate="print">
                             <a:extLst>
                               <a:ext uri="{28A0092B-C50C-407E-A947-70E740481C1C}">
                                 <a14:useLocalDpi xmlns:a14="http://schemas.microsoft.com/office/drawing/2010/main" val="0"/>
@@ -912,7 +975,7 @@
                           </pic:cNvPicPr>
                         </pic:nvPicPr>
                         <pic:blipFill>
-                          <a:blip r:embed="rId18" cstate="print">
+                          <a:blip r:embed="rId19" cstate="print">
                             <a:extLst>
                               <a:ext uri="{28A0092B-C50C-407E-A947-70E740481C1C}">
                                 <a14:useLocalDpi xmlns:a14="http://schemas.microsoft.com/office/drawing/2010/main" val="0"/>
@@ -941,13 +1004,13 @@
           </mc:Choice>
           <mc:Fallback>
             <w:pict>
-              <v:group w14:anchorId="38BA9179" id="群組 18" o:spid="_x0000_s1026" style="width:386.95pt;height:89.25pt;mso-position-horizontal-relative:char;mso-position-vertical-relative:line" coordsize="53304,11806" o:gfxdata="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">
+              <v:group w14:anchorId="7F7885CC" id="群組 18" o:spid="_x0000_s1026" style="width:386.95pt;height:89.25pt;mso-position-horizontal-relative:char;mso-position-vertical-relative:line" coordsize="53304,11806" o:gfxdata="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">
                 <v:shape id="圖片 16" o:spid="_x0000_s1027" type="#_x0000_t75" style="position:absolute;left:560;width:52744;height:7340;visibility:visible;mso-wrap-style:square" o:gfxdata="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">
-                  <v:imagedata r:id="rId19" o:title=""/>
+                  <v:imagedata r:id="rId20" o:title=""/>
                   <v:path arrowok="t"/>
                 </v:shape>
                 <v:shape id="圖片 17" o:spid="_x0000_s1028" type="#_x0000_t75" style="position:absolute;top:8358;width:52743;height:3448;visibility:visible;mso-wrap-style:square" o:gfxdata="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">
-                  <v:imagedata r:id="rId20" o:title=""/>
+                  <v:imagedata r:id="rId21" o:title=""/>
                   <v:path arrowok="t"/>
                 </v:shape>
                 <w10:anchorlock/>
@@ -964,6 +1027,7 @@
           <w:rFonts w:hint="eastAsia"/>
           <w:noProof/>
         </w:rPr>
+        <w:lastRenderedPageBreak/>
         <w:drawing>
           <wp:inline distT="0" distB="0" distL="0" distR="0" wp14:anchorId="489CCE7B" wp14:editId="42AA1156">
             <wp:extent cx="2827347" cy="2375721"/>
@@ -982,7 +1046,7 @@
                     </pic:cNvPicPr>
                   </pic:nvPicPr>
                   <pic:blipFill>
-                    <a:blip r:embed="rId21" cstate="print">
+                    <a:blip r:embed="rId22" cstate="print">
                       <a:extLst>
                         <a:ext uri="{28A0092B-C50C-407E-A947-70E740481C1C}">
                           <a14:useLocalDpi xmlns:a14="http://schemas.microsoft.com/office/drawing/2010/main" val="0"/>
@@ -1066,7 +1130,6 @@
         <w:rPr>
           <w:rFonts w:hint="eastAsia"/>
         </w:rPr>
-        <w:lastRenderedPageBreak/>
         <w:t>Putty</w:t>
       </w:r>
     </w:p>
@@ -1120,73 +1183,6 @@
             <wp:extent cx="3011782" cy="1924335"/>
             <wp:effectExtent l="0" t="0" r="0" b="0"/>
             <wp:docPr id="4" name="圖片 4"/>
-            <wp:cNvGraphicFramePr>
-              <a:graphicFrameLocks xmlns:a="http://schemas.openxmlformats.org/drawingml/2006/main" noChangeAspect="1"/>
-            </wp:cNvGraphicFramePr>
-            <a:graphic xmlns:a="http://schemas.openxmlformats.org/drawingml/2006/main">
-              <a:graphicData uri="http://schemas.openxmlformats.org/drawingml/2006/picture">
-                <pic:pic xmlns:pic="http://schemas.openxmlformats.org/drawingml/2006/picture">
-                  <pic:nvPicPr>
-                    <pic:cNvPr id="1" name=""/>
-                    <pic:cNvPicPr/>
-                  </pic:nvPicPr>
-                  <pic:blipFill>
-                    <a:blip r:embed="rId22"/>
-                    <a:stretch>
-                      <a:fillRect/>
-                    </a:stretch>
-                  </pic:blipFill>
-                  <pic:spPr>
-                    <a:xfrm>
-                      <a:off x="0" y="0"/>
-                      <a:ext cx="3039994" cy="1942360"/>
-                    </a:xfrm>
-                    <a:prstGeom prst="rect">
-                      <a:avLst/>
-                    </a:prstGeom>
-                  </pic:spPr>
-                </pic:pic>
-              </a:graphicData>
-            </a:graphic>
-          </wp:inline>
-        </w:drawing>
-      </w:r>
-    </w:p>
-    <w:p>
-      <w:pPr>
-        <w:pStyle w:val="a3"/>
-        <w:ind w:leftChars="0"/>
-      </w:pPr>
-      <w:r>
-        <w:t>C</w:t>
-      </w:r>
-      <w:r>
-        <w:rPr>
-          <w:rFonts w:hint="eastAsia"/>
-        </w:rPr>
-        <w:t>onnect:</w:t>
-      </w:r>
-      <w:r>
-        <w:t xml:space="preserve"> Instead, connect under Session tab.</w:t>
-      </w:r>
-    </w:p>
-    <w:p>
-      <w:pPr>
-        <w:pStyle w:val="a3"/>
-        <w:ind w:leftChars="0"/>
-        <w:rPr>
-          <w:rFonts w:hint="eastAsia"/>
-        </w:rPr>
-      </w:pPr>
-      <w:r>
-        <w:rPr>
-          <w:noProof/>
-        </w:rPr>
-        <w:drawing>
-          <wp:inline distT="0" distB="0" distL="0" distR="0" wp14:anchorId="4512AA32" wp14:editId="6F9D6B76">
-            <wp:extent cx="2606722" cy="2548406"/>
-            <wp:effectExtent l="0" t="0" r="3175" b="4445"/>
-            <wp:docPr id="6" name="圖片 6"/>
             <wp:cNvGraphicFramePr>
               <a:graphicFrameLocks xmlns:a="http://schemas.openxmlformats.org/drawingml/2006/main" noChangeAspect="1"/>
             </wp:cNvGraphicFramePr>
@@ -1206,7 +1202,7 @@
                   <pic:spPr>
                     <a:xfrm>
                       <a:off x="0" y="0"/>
-                      <a:ext cx="2627002" cy="2568232"/>
+                      <a:ext cx="3039994" cy="1942360"/>
                     </a:xfrm>
                     <a:prstGeom prst="rect">
                       <a:avLst/>
@@ -1222,82 +1218,28 @@
     <w:p>
       <w:pPr>
         <w:pStyle w:val="a3"/>
-        <w:numPr>
-          <w:ilvl w:val="0"/>
-          <w:numId w:val="1"/>
-        </w:numPr>
         <w:ind w:leftChars="0"/>
-        <w:rPr>
-          <w:rFonts w:hint="eastAsia"/>
-        </w:rPr>
-      </w:pPr>
-    </w:p>
-    <w:p>
-      <w:pPr>
-        <w:pStyle w:val="1"/>
-      </w:pPr>
-      <w:r>
-        <w:rPr>
-          <w:rFonts w:hint="eastAsia"/>
-        </w:rPr>
-        <w:t>MISC</w:t>
-      </w:r>
-    </w:p>
-    <w:p>
-      <w:pPr>
-        <w:pStyle w:val="a3"/>
-        <w:numPr>
-          <w:ilvl w:val="0"/>
-          <w:numId w:val="1"/>
-        </w:numPr>
-        <w:ind w:leftChars="0"/>
-      </w:pPr>
-      <w:r>
-        <w:t xml:space="preserve">Use </w:t>
-      </w:r>
-      <w:proofErr w:type="spellStart"/>
-      <w:r>
-        <w:rPr>
-          <w:highlight w:val="lightGray"/>
-        </w:rPr>
-        <w:t>wins+Windows</w:t>
-      </w:r>
-      <w:proofErr w:type="spellEnd"/>
-      <w:r>
-        <w:rPr>
-          <w:highlight w:val="lightGray"/>
-        </w:rPr>
-        <w:t xml:space="preserve"> + Shift + S</w:t>
-      </w:r>
-      <w:r>
-        <w:t xml:space="preserve"> (Windows 10 only)</w:t>
-      </w:r>
-      <w:r>
-        <w:t xml:space="preserve"> to capture a region, images are to copied to the clipboard, especially useful when you want </w:t>
-      </w:r>
-      <w:proofErr w:type="spellStart"/>
-      <w:proofErr w:type="gramStart"/>
-      <w:r>
-        <w:t>a</w:t>
-      </w:r>
-      <w:proofErr w:type="spellEnd"/>
-      <w:proofErr w:type="gramEnd"/>
-      <w:r>
-        <w:t xml:space="preserve"> image of </w:t>
-      </w:r>
-      <w:proofErr w:type="spellStart"/>
-      <w:r>
-        <w:t>a</w:t>
-      </w:r>
-      <w:proofErr w:type="spellEnd"/>
-      <w:r>
-        <w:t xml:space="preserve"> active tab like such:</w:t>
+      </w:pPr>
+      <w:r>
+        <w:t>C</w:t>
+      </w:r>
+      <w:r>
+        <w:rPr>
+          <w:rFonts w:hint="eastAsia"/>
+        </w:rPr>
+        <w:t>onnect:</w:t>
+      </w:r>
+      <w:r>
+        <w:t xml:space="preserve"> Instead, connect under Session tab.</w:t>
       </w:r>
     </w:p>
     <w:p>
       <w:pPr>
         <w:pStyle w:val="a3"/>
         <w:ind w:leftChars="0"/>
+        <w:rPr>
+          <w:rFonts w:hint="eastAsia"/>
+        </w:rPr>
       </w:pPr>
       <w:r>
         <w:rPr>
@@ -1305,10 +1247,10 @@
         </w:rPr>
         <w:lastRenderedPageBreak/>
         <w:drawing>
-          <wp:inline distT="0" distB="0" distL="0" distR="0" wp14:anchorId="6B18E263" wp14:editId="20C866AD">
-            <wp:extent cx="1262208" cy="1633610"/>
-            <wp:effectExtent l="0" t="0" r="0" b="5080"/>
-            <wp:docPr id="9" name="圖片 9"/>
+          <wp:inline distT="0" distB="0" distL="0" distR="0" wp14:anchorId="4512AA32" wp14:editId="6F9D6B76">
+            <wp:extent cx="2606722" cy="2548406"/>
+            <wp:effectExtent l="0" t="0" r="3175" b="4445"/>
+            <wp:docPr id="6" name="圖片 6"/>
             <wp:cNvGraphicFramePr>
               <a:graphicFrameLocks xmlns:a="http://schemas.openxmlformats.org/drawingml/2006/main" noChangeAspect="1"/>
             </wp:cNvGraphicFramePr>
@@ -1328,6 +1270,127 @@
                   <pic:spPr>
                     <a:xfrm>
                       <a:off x="0" y="0"/>
+                      <a:ext cx="2627002" cy="2568232"/>
+                    </a:xfrm>
+                    <a:prstGeom prst="rect">
+                      <a:avLst/>
+                    </a:prstGeom>
+                  </pic:spPr>
+                </pic:pic>
+              </a:graphicData>
+            </a:graphic>
+          </wp:inline>
+        </w:drawing>
+      </w:r>
+    </w:p>
+    <w:p>
+      <w:pPr>
+        <w:pStyle w:val="a3"/>
+        <w:numPr>
+          <w:ilvl w:val="0"/>
+          <w:numId w:val="1"/>
+        </w:numPr>
+        <w:ind w:leftChars="0"/>
+        <w:rPr>
+          <w:rFonts w:hint="eastAsia"/>
+        </w:rPr>
+      </w:pPr>
+    </w:p>
+    <w:p>
+      <w:pPr>
+        <w:pStyle w:val="1"/>
+      </w:pPr>
+      <w:r>
+        <w:rPr>
+          <w:rFonts w:hint="eastAsia"/>
+        </w:rPr>
+        <w:t>MISC</w:t>
+      </w:r>
+    </w:p>
+    <w:p>
+      <w:pPr>
+        <w:pStyle w:val="a3"/>
+        <w:numPr>
+          <w:ilvl w:val="0"/>
+          <w:numId w:val="1"/>
+        </w:numPr>
+        <w:ind w:leftChars="0"/>
+      </w:pPr>
+      <w:r>
+        <w:t xml:space="preserve">Use </w:t>
+      </w:r>
+      <w:proofErr w:type="spellStart"/>
+      <w:r>
+        <w:rPr>
+          <w:highlight w:val="lightGray"/>
+        </w:rPr>
+        <w:t>wins+Windows</w:t>
+      </w:r>
+      <w:proofErr w:type="spellEnd"/>
+      <w:r>
+        <w:rPr>
+          <w:highlight w:val="lightGray"/>
+        </w:rPr>
+        <w:t xml:space="preserve"> + Shift + S</w:t>
+      </w:r>
+      <w:r>
+        <w:t xml:space="preserve"> (Windows 10 only)</w:t>
+      </w:r>
+      <w:r>
+        <w:t xml:space="preserve"> to capture a region, images are to copied to the clipboard, especially useful when you want </w:t>
+      </w:r>
+      <w:proofErr w:type="spellStart"/>
+      <w:proofErr w:type="gramStart"/>
+      <w:r>
+        <w:t>a</w:t>
+      </w:r>
+      <w:proofErr w:type="spellEnd"/>
+      <w:proofErr w:type="gramEnd"/>
+      <w:r>
+        <w:t xml:space="preserve"> image of </w:t>
+      </w:r>
+      <w:proofErr w:type="spellStart"/>
+      <w:r>
+        <w:t>a</w:t>
+      </w:r>
+      <w:proofErr w:type="spellEnd"/>
+      <w:r>
+        <w:t xml:space="preserve"> active tab like such:</w:t>
+      </w:r>
+    </w:p>
+    <w:p>
+      <w:pPr>
+        <w:pStyle w:val="a3"/>
+        <w:ind w:leftChars="0"/>
+      </w:pPr>
+      <w:r>
+        <w:rPr>
+          <w:noProof/>
+        </w:rPr>
+        <w:drawing>
+          <wp:inline distT="0" distB="0" distL="0" distR="0" wp14:anchorId="6B18E263" wp14:editId="20C866AD">
+            <wp:extent cx="1262208" cy="1633610"/>
+            <wp:effectExtent l="0" t="0" r="0" b="5080"/>
+            <wp:docPr id="9" name="圖片 9"/>
+            <wp:cNvGraphicFramePr>
+              <a:graphicFrameLocks xmlns:a="http://schemas.openxmlformats.org/drawingml/2006/main" noChangeAspect="1"/>
+            </wp:cNvGraphicFramePr>
+            <a:graphic xmlns:a="http://schemas.openxmlformats.org/drawingml/2006/main">
+              <a:graphicData uri="http://schemas.openxmlformats.org/drawingml/2006/picture">
+                <pic:pic xmlns:pic="http://schemas.openxmlformats.org/drawingml/2006/picture">
+                  <pic:nvPicPr>
+                    <pic:cNvPr id="1" name=""/>
+                    <pic:cNvPicPr/>
+                  </pic:nvPicPr>
+                  <pic:blipFill>
+                    <a:blip r:embed="rId25"/>
+                    <a:stretch>
+                      <a:fillRect/>
+                    </a:stretch>
+                  </pic:blipFill>
+                  <pic:spPr>
+                    <a:xfrm>
+                      <a:off x="0" y="0"/>
                       <a:ext cx="1302877" cy="1686246"/>
                     </a:xfrm>
                     <a:prstGeom prst="rect">
@@ -1389,7 +1452,7 @@
       <w:r>
         <w:t xml:space="preserve"> </w:t>
       </w:r>
-      <w:hyperlink r:id="rId25" w:history="1">
+      <w:hyperlink r:id="rId26" w:history="1">
         <w:r>
           <w:rPr>
             <w:rStyle w:val="a4"/>

</xml_diff>